<commit_message>
grammer check complete but I don't know if word looked at it correctly.
</commit_message>
<xml_diff>
--- a/School-MBA-506-81/Week2/discussion/discussion - reply 1.docx
+++ b/School-MBA-506-81/Week2/discussion/discussion - reply 1.docx
@@ -1,157 +1,78 @@
 
 <file path=word/document.xml><?xml version="1.0" encoding="utf-8"?>
-<w:document xmlns:wpc="http://schemas.microsoft.com/office/word/2010/wordprocessingCanvas" xmlns:cx="http://schemas.microsoft.com/office/drawing/2014/chartex" xmlns:cx1="http://schemas.microsoft.com/office/drawing/2015/9/8/chartex" xmlns:cx2="http://schemas.microsoft.com/office/drawing/2015/10/21/chartex" xmlns:cx3="http://schemas.microsoft.com/office/drawing/2016/5/9/chartex" xmlns:cx4="http://schemas.microsoft.com/office/drawing/2016/5/10/chartex" xmlns:cx5="http://schemas.microsoft.com/office/drawing/2016/5/11/chartex" xmlns:cx6="http://schemas.microsoft.com/office/drawing/2016/5/12/chartex" xmlns:cx7="http://schemas.microsoft.com/office/drawing/2016/5/13/chartex" xmlns:cx8="http://schemas.microsoft.com/office/drawing/2016/5/14/chartex" xmlns:mc="http://schemas.openxmlformats.org/markup-compatibility/2006" xmlns:aink="http://schemas.microsoft.com/office/drawing/2016/ink" xmlns:am3d="http://schemas.microsoft.com/office/drawing/2017/model3d" xmlns:o="urn:schemas-microsoft-com:office:office" xmlns:oel="http://schemas.microsoft.com/office/2019/extlst" xmlns:r="http://schemas.openxmlformats.org/officeDocument/2006/relationships" xmlns:m="http://schemas.openxmlformats.org/officeDocument/2006/math" xmlns:v="urn:schemas-microsoft-com:vml" xmlns:wp14="http://schemas.microsoft.com/office/word/2010/wordprocessingDrawing" xmlns:wp="http://schemas.openxmlformats.org/drawingml/2006/wordprocessingDrawing" xmlns:w10="urn:schemas-microsoft-com:office:word" xmlns:w="http://schemas.openxmlformats.org/wordprocessingml/2006/main" xmlns:w14="http://schemas.microsoft.com/office/word/2010/wordml" xmlns:w15="http://schemas.microsoft.com/office/word/2012/wordml" xmlns:w16cex="http://schemas.microsoft.com/office/word/2018/wordml/cex" xmlns:w16cid="http://schemas.microsoft.com/office/word/2016/wordml/cid" xmlns:w16="http://schemas.microsoft.com/office/word/2018/wordml" xmlns:w16du="http://schemas.microsoft.com/office/word/2023/wordml/word16du" xmlns:w16sdtdh="http://schemas.microsoft.com/office/word/2020/wordml/sdtdatahash" xmlns:w16sdtfl="http://schemas.microsoft.com/office/word/2024/wordml/sdtformatlock" xmlns:w16se="http://schemas.microsoft.com/office/word/2015/wordml/symex" xmlns:wpg="http://schemas.microsoft.com/office/word/2010/wordprocessingGroup" xmlns:wpi="http://schemas.microsoft.com/office/word/2010/wordprocessingInk" xmlns:wne="http://schemas.microsoft.com/office/word/2006/wordml" xmlns:wps="http://schemas.microsoft.com/office/word/2010/wordprocessingShape" mc:Ignorable="w14 w15 w16se w16cid w16 w16cex w16sdtdh w16sdtfl w16du wp14">
+<w:document xmlns:wpc="http://schemas.microsoft.com/office/word/2010/wordprocessingCanvas" xmlns:cx="http://schemas.microsoft.com/office/drawing/2014/chartex" xmlns:cx1="http://schemas.microsoft.com/office/drawing/2015/9/8/chartex" xmlns:cx2="http://schemas.microsoft.com/office/drawing/2015/10/21/chartex" xmlns:cx3="http://schemas.microsoft.com/office/drawing/2016/5/9/chartex" xmlns:cx4="http://schemas.microsoft.com/office/drawing/2016/5/10/chartex" xmlns:cx5="http://schemas.microsoft.com/office/drawing/2016/5/11/chartex" xmlns:cx6="http://schemas.microsoft.com/office/drawing/2016/5/12/chartex" xmlns:cx7="http://schemas.microsoft.com/office/drawing/2016/5/13/chartex" xmlns:cx8="http://schemas.microsoft.com/office/drawing/2016/5/14/chartex" xmlns:mc="http://schemas.openxmlformats.org/markup-compatibility/2006" xmlns:aink="http://schemas.microsoft.com/office/drawing/2016/ink" xmlns:am3d="http://schemas.microsoft.com/office/drawing/2017/model3d" xmlns:o="urn:schemas-microsoft-com:office:office" xmlns:oel="http://schemas.microsoft.com/office/2019/extlst" xmlns:r="http://schemas.openxmlformats.org/officeDocument/2006/relationships" xmlns:m="http://schemas.openxmlformats.org/officeDocument/2006/math" xmlns:v="urn:schemas-microsoft-com:vml" xmlns:wp14="http://schemas.microsoft.com/office/word/2010/wordprocessingDrawing" xmlns:wp="http://schemas.openxmlformats.org/drawingml/2006/wordprocessingDrawing" xmlns:w10="urn:schemas-microsoft-com:office:word" xmlns:w="http://schemas.openxmlformats.org/wordprocessingml/2006/main" xmlns:w14="http://schemas.microsoft.com/office/word/2010/wordml" xmlns:w15="http://schemas.microsoft.com/office/word/2012/wordml" xmlns:w16cex="http://schemas.microsoft.com/office/word/2018/wordml/cex" xmlns:w16cid="http://schemas.microsoft.com/office/word/2016/wordml/cid" xmlns:w16="http://schemas.microsoft.com/office/word/2018/wordml" xmlns:w16du="http://schemas.microsoft.com/office/word/2023/wordml/word16du" xmlns:w16sdtdh="http://schemas.microsoft.com/office/word/2020/wordml/sdtdatahash" xmlns:w16se="http://schemas.microsoft.com/office/word/2015/wordml/symex" xmlns:wpg="http://schemas.microsoft.com/office/word/2010/wordprocessingGroup" xmlns:wpi="http://schemas.microsoft.com/office/word/2010/wordprocessingInk" xmlns:wne="http://schemas.microsoft.com/office/word/2006/wordml" xmlns:wps="http://schemas.microsoft.com/office/word/2010/wordprocessingShape" mc:Ignorable="w14 w15 w16se w16cid w16 w16cex w16sdtdh w16du wp14">
   <w:body>
     <w:p>
-      <w:pPr>
-        <w:ind w:firstLine="720"/>
-      </w:pPr>
-      <w:r>
-        <w:t>As I was looking through the list of elements it was a tough choice for me to pick one.  While reading through our resources this week anything with communications stood out.  However, that would be integrated into the list of elements given to us to look at this week.  My choice was Project Deliverables.  While each one of these are important, and many work hand in had to me it seems that having a list of items you can distribute among your people seems to be the most important.</w:t>
-      </w:r>
-    </w:p>
-    <w:p>
-      <w:r>
-        <w:t xml:space="preserve"> </w:t>
-      </w:r>
-      <w:r>
-        <w:tab/>
-      </w:r>
-      <w:r>
-        <w:t xml:space="preserve">My first thought for project deliverables were the Work Breakdown Structure, however the WBS is a breakdown (no pun intended) of the whole project to completion.  </w:t>
-      </w:r>
-      <w:r>
-        <w:t>"Project deliverables refer to the tangible or intangible outputs or outcomes that are produced as a result of completing a project." (Mathur, 2023</w:t>
-      </w:r>
-      <w:proofErr w:type="gramStart"/>
-      <w:r>
-        <w:t>)</w:t>
-      </w:r>
-      <w:r>
-        <w:t xml:space="preserve">  </w:t>
-      </w:r>
-      <w:r>
-        <w:t>"</w:t>
-      </w:r>
-      <w:proofErr w:type="gramEnd"/>
-      <w:r>
-        <w:t>When deliverables are defined upfront, budgeting the time, resources, and money needed to complete them is easier." (</w:t>
-      </w:r>
-      <w:proofErr w:type="spellStart"/>
-      <w:r>
-        <w:t>coAmplifi</w:t>
-      </w:r>
-      <w:proofErr w:type="spellEnd"/>
-      <w:r>
-        <w:t>, n.d.)</w:t>
-      </w:r>
-    </w:p>
-    <w:p>
-      <w:r>
-        <w:tab/>
-        <w:t xml:space="preserve">As projects </w:t>
-      </w:r>
-      <w:r>
-        <w:t xml:space="preserve">age, it can be easy to add to them. Having your deliverables set up in advance can help control your project and be used in conjunction with scope and resource management. We do this to maintain the quality of the project during the duration of the </w:t>
-      </w:r>
-      <w:proofErr w:type="gramStart"/>
-      <w:r>
-        <w:t>projects</w:t>
-      </w:r>
-      <w:proofErr w:type="gramEnd"/>
-      <w:r>
-        <w:t xml:space="preserve"> life.  "Project quality focuses on the end product or service deliverables that reflect the purpose of the project" (</w:t>
-      </w:r>
-      <w:proofErr w:type="spellStart"/>
-      <w:r>
-        <w:t>Darnall</w:t>
-      </w:r>
-      <w:proofErr w:type="spellEnd"/>
-      <w:r>
-        <w:t xml:space="preserve">, n.d.).  While </w:t>
-      </w:r>
-      <w:r>
-        <w:t>each</w:t>
-      </w:r>
-      <w:r>
-        <w:t xml:space="preserve"> element </w:t>
-      </w:r>
-      <w:r>
-        <w:t xml:space="preserve">is </w:t>
-      </w:r>
-      <w:r>
-        <w:t xml:space="preserve">important </w:t>
-      </w:r>
-      <w:r>
-        <w:t>and can are often seen as interconnected, I believe that Project Deliverables have a distinct role in completing your project</w:t>
-      </w:r>
-      <w:r>
-        <w:t>.</w:t>
+      <w:r>
+        <w:t xml:space="preserve">I can attest to the problem of working with stakeholders, I was not prepared to properly pitch my project. After I was done explaining, a day or two later my boss had to come behind me and clear up the misconceptions I didn't realize I gave him.  I agree that you should understand who you are talking to and the knowledge gap you can create between one another.  </w:t>
+      </w:r>
+      <w:r>
+        <w:t>Similarly,</w:t>
+      </w:r>
+      <w:r>
+        <w:t xml:space="preserve"> Mittal (2024) suggests, "Routine interactions with stakeholders might present challenges such as communication barriers, ambiguity in expectations, and complex decision-making processes."</w:t>
       </w:r>
     </w:p>
     <w:p/>
+    <w:p>
+      <w:r>
+        <w:t xml:space="preserve">When talking the importance of stake </w:t>
+      </w:r>
+      <w:r>
+        <w:t>holders’</w:t>
+      </w:r>
+      <w:r>
+        <w:t xml:space="preserve"> urgency with a project, Mittal at Medium.com showed the differences in stakeholder character traits, such as some priorities morality, some are risk-averse, and value their reputation.  </w:t>
+      </w:r>
+      <w:r>
+        <w:t>Similarly,</w:t>
+      </w:r>
+      <w:r>
+        <w:t xml:space="preserve"> you talked about finding how much they will support and what </w:t>
+      </w:r>
+      <w:r>
+        <w:t>responsibility</w:t>
+      </w:r>
+      <w:r>
+        <w:t xml:space="preserve"> they will take on we can see the importance of understanding who we are working with.  "These relationships can directly affect the project’s reception, usability, and overall value." (Mittal, 2024)</w:t>
+      </w:r>
+    </w:p>
     <w:p/>
     <w:p>
       <w:r>
-        <w:t>References:</w:t>
-      </w:r>
-    </w:p>
-    <w:p>
-      <w:r>
-        <w:t xml:space="preserve">Mathur, S. (2023, August 14). Understanding project deliverables. Project Management Path. Retrieved from </w:t>
-      </w:r>
-      <w:hyperlink r:id="rId4" w:history="1">
-        <w:r>
-          <w:rPr>
-            <w:rStyle w:val="Hyperlink"/>
-          </w:rPr>
-          <w:t>https://projectmanagementpath.com/understanding-project-deliverables/</w:t>
-        </w:r>
-      </w:hyperlink>
-    </w:p>
-    <w:p>
-      <w:r>
-        <w:br/>
-      </w:r>
-      <w:proofErr w:type="spellStart"/>
-      <w:r>
-        <w:t>Darnall</w:t>
-      </w:r>
-      <w:proofErr w:type="spellEnd"/>
-      <w:r>
-        <w:t xml:space="preserve">, R. W., &amp; Preston, J. M. (n.d.). Project management: From simple to complex. The Open University of Hong Kong. Original source: The Saylor Foundation. Retrieved from </w:t>
-      </w:r>
-      <w:hyperlink r:id="rId5" w:history="1">
-        <w:r>
-          <w:rPr>
-            <w:rStyle w:val="Hyperlink"/>
-          </w:rPr>
-          <w:t>http://www.saylor.org/site/textbooks/Project%20Management%20-%20From%20Simple%20to%20Complex.pdf</w:t>
-        </w:r>
-      </w:hyperlink>
-    </w:p>
-    <w:p>
-      <w:r>
-        <w:br/>
-      </w:r>
-      <w:proofErr w:type="spellStart"/>
-      <w:r>
-        <w:t>coAmplifi</w:t>
-      </w:r>
-      <w:proofErr w:type="spellEnd"/>
-      <w:r>
-        <w:t xml:space="preserve">. (n.d.). Why are project deliverables important to deadlines and success? Retrieved from </w:t>
-      </w:r>
-      <w:hyperlink r:id="rId6" w:history="1">
-        <w:r>
-          <w:rPr>
-            <w:rStyle w:val="Hyperlink"/>
-          </w:rPr>
-          <w:t>https://coamplifi.com/blog/why-are-project-deliverables-important-to-deadlines-and-success</w:t>
-        </w:r>
-      </w:hyperlink>
+        <w:t xml:space="preserve">I can see why you picked Key Stakeholders, and at the same time I can see what a pain it is to deal with individuals who are not already on board with the project.  I don't know if I could overcome these failings and become a good Project </w:t>
+      </w:r>
+      <w:r>
+        <w:t>Manager,</w:t>
+      </w:r>
+      <w:r>
+        <w:t xml:space="preserve"> but I can see from your writings, the lectures and the posts of others that Key </w:t>
+      </w:r>
+      <w:r>
+        <w:t>Stakeholder</w:t>
+      </w:r>
+      <w:r>
+        <w:t xml:space="preserve"> is an important element of the Project Purpose Statement.</w:t>
+      </w:r>
     </w:p>
     <w:p/>
+    <w:p>
+      <w:r>
+        <w:t xml:space="preserve">I think your most important statement is, "those against a project are vocal, particularly in the age of social media, and seek to chip away at a project’s successes."  I don't think you can underestimate the impact of social media is on a product, or in this case a project.  It isn't a secret that people like to see </w:t>
+      </w:r>
+      <w:r>
+        <w:t>success,</w:t>
+      </w:r>
+      <w:r>
+        <w:t xml:space="preserve"> but they love to see someone fall.  I think half the country thought Angelina Jolie was dead not that long ago when a quick search would have shown otherwise, at the same time it can be used to spark interest in a new product.  I think I would use care when it comes to social media.</w:t>
+      </w:r>
+    </w:p>
+    <w:p/>
+    <w:p>
+      <w:r>
+        <w:t>Mittal, P. (2024, February 23). Key Challenges, Strategies and Steps for effective Stakeholder Management. Medium. https://medium.com/@mittal.pratyush/key-challenges-strategies-and-steps-for-effective-stakeholder-management-2be14ba5dda9</w:t>
+      </w:r>
+    </w:p>
     <w:sectPr>
       <w:pgSz w:w="12240" w:h="15840"/>
       <w:pgMar w:top="1440" w:right="1440" w:bottom="1440" w:left="1440" w:header="720" w:footer="720" w:gutter="0"/>
@@ -163,7 +84,7 @@
 </file>
 
 <file path=word/styles.xml><?xml version="1.0" encoding="utf-8"?>
-<w:styles xmlns:mc="http://schemas.openxmlformats.org/markup-compatibility/2006" xmlns:r="http://schemas.openxmlformats.org/officeDocument/2006/relationships" xmlns:w="http://schemas.openxmlformats.org/wordprocessingml/2006/main" xmlns:w14="http://schemas.microsoft.com/office/word/2010/wordml" xmlns:w15="http://schemas.microsoft.com/office/word/2012/wordml" xmlns:w16cex="http://schemas.microsoft.com/office/word/2018/wordml/cex" xmlns:w16cid="http://schemas.microsoft.com/office/word/2016/wordml/cid" xmlns:w16="http://schemas.microsoft.com/office/word/2018/wordml" xmlns:w16du="http://schemas.microsoft.com/office/word/2023/wordml/word16du" xmlns:w16sdtdh="http://schemas.microsoft.com/office/word/2020/wordml/sdtdatahash" xmlns:w16sdtfl="http://schemas.microsoft.com/office/word/2024/wordml/sdtformatlock" xmlns:w16se="http://schemas.microsoft.com/office/word/2015/wordml/symex" mc:Ignorable="w14 w15 w16se w16cid w16 w16cex w16sdtdh w16sdtfl w16du">
+<w:styles xmlns:mc="http://schemas.openxmlformats.org/markup-compatibility/2006" xmlns:r="http://schemas.openxmlformats.org/officeDocument/2006/relationships" xmlns:w="http://schemas.openxmlformats.org/wordprocessingml/2006/main" xmlns:w14="http://schemas.microsoft.com/office/word/2010/wordml" xmlns:w15="http://schemas.microsoft.com/office/word/2012/wordml" xmlns:w16cex="http://schemas.microsoft.com/office/word/2018/wordml/cex" xmlns:w16cid="http://schemas.microsoft.com/office/word/2016/wordml/cid" xmlns:w16="http://schemas.microsoft.com/office/word/2018/wordml" xmlns:w16du="http://schemas.microsoft.com/office/word/2023/wordml/word16du" xmlns:w16sdtdh="http://schemas.microsoft.com/office/word/2020/wordml/sdtdatahash" xmlns:w16se="http://schemas.microsoft.com/office/word/2015/wordml/symex" mc:Ignorable="w14 w15 w16se w16cid w16 w16cex w16sdtdh w16du">
   <w:docDefaults>
     <w:rPrDefault>
       <w:rPr>
@@ -765,6 +686,7 @@
   <w:style w:type="character" w:default="1" w:styleId="DefaultParagraphFont">
     <w:name w:val="Default Paragraph Font"/>
     <w:uiPriority w:val="1"/>
+    <w:semiHidden/>
     <w:unhideWhenUsed/>
   </w:style>
   <w:style w:type="table" w:default="1" w:styleId="TableNormal">

</xml_diff>